<commit_message>
starting work on handout
</commit_message>
<xml_diff>
--- a/Handouts/handout10.docx
+++ b/Handouts/handout10.docx
@@ -2,16 +2,16 @@
 <file path=word/document.xml><?xml version="1.0" encoding="utf-8"?>
 <w:document xmlns:w="http://schemas.openxmlformats.org/wordprocessingml/2006/main" xmlns:m="http://schemas.openxmlformats.org/officeDocument/2006/math" xmlns:r="http://schemas.openxmlformats.org/officeDocument/2006/relationships" xmlns:o="urn:schemas-microsoft-com:office:office" xmlns:v="urn:schemas-microsoft-com:vml" xmlns:w10="urn:schemas-microsoft-com:office:word" xmlns:a="http://schemas.openxmlformats.org/drawingml/2006/main" xmlns:pic="http://schemas.openxmlformats.org/drawingml/2006/picture" xmlns:wp="http://schemas.openxmlformats.org/drawingml/2006/wordprocessingDrawing">
   <w:body>
-    <w:bookmarkStart w:id="21" w:name="computing-for-mathematics-handout-10---floating-figures-cloud.sagemath-and-plagiarism."/>
+    <w:bookmarkStart w:id="computing-for-mathematics-handout-10---file-paths-fullpage-floating-figures-cloud.sagemath-and-plagiarism." w:name="computing-for-mathematics-handout-10---file-paths-fullpage-floating-figures-cloud.sagemath-and-plagiarism."/>
     <w:p>
       <w:pPr>
         <w:pStyle w:val="Heading1"/>
       </w:pPr>
       <w:r>
-        <w:t xml:space="preserve">Computing for mathematics handout 10 - Floating figures, cloud.sagemath and plagiarism.</w:t>
-      </w:r>
-    </w:p>
-    <w:bookmarkEnd w:id="21"/>
+        <w:t xml:space="preserve">Computing for mathematics handout 10 - File paths, Fullpage, Floating figures, cloud.sagemath and plagiarism.</w:t>
+      </w:r>
+    </w:p>
+    <w:bookmarkEnd w:id="computing-for-mathematics-handout-10---file-paths-fullpage-floating-figures-cloud.sagemath-and-plagiarism."/>
     <w:p>
       <w:r>
         <w:t xml:space="preserve">Lecturer: Vince Knight</w:t>
@@ -35,7 +35,7 @@
         <w:t xml:space="preserve">Office hours: Thursday 1300-1500</w:t>
       </w:r>
     </w:p>
-    <w:bookmarkStart w:id="22" w:name="what-you-have-learnt-this-week"/>
+    <w:bookmarkStart w:id="what-you-have-learnt-this-week" w:name="what-you-have-learnt-this-week"/>
     <w:p>
       <w:pPr>
         <w:pStyle w:val="Heading2"/>
@@ -44,7 +44,7 @@
         <w:t xml:space="preserve">What you have learnt this week:</w:t>
       </w:r>
     </w:p>
-    <w:bookmarkEnd w:id="22"/>
+    <w:bookmarkEnd w:id="what-you-have-learnt-this-week"/>
     <w:p>
       <w:r>
         <w:t xml:space="preserve">Some basic Sage code to solve differential equations:</w:t>
@@ -60,18 +60,14 @@
         </w:rPr>
         <w:t xml:space="preserve">- ODEs;</w:t>
       </w:r>
-      <w:r>
-        <w:cr/>
-      </w:r>
+      <w:br/>
       <w:r>
         <w:rPr>
           <w:rStyle w:val="VerbatimChar"/>
         </w:rPr>
         <w:t xml:space="preserve">- Systems of ODEs;</w:t>
       </w:r>
-      <w:r>
-        <w:cr/>
-      </w:r>
+      <w:br/>
       <w:r>
         <w:rPr>
           <w:rStyle w:val="VerbatimChar"/>
@@ -79,16 +75,21 @@
         <w:t xml:space="preserve">- Numerical solutions of ODEs (for when they can't be solved exactly).</w:t>
       </w:r>
     </w:p>
-    <w:bookmarkStart w:id="23" w:name="what-you-should-do-next"/>
+    <w:bookmarkStart w:id="paths" w:name="paths"/>
     <w:p>
       <w:pPr>
         <w:pStyle w:val="Heading2"/>
       </w:pPr>
       <w:r>
-        <w:t xml:space="preserve">What you should do next:</w:t>
-      </w:r>
-    </w:p>
-    <w:bookmarkEnd w:id="23"/>
+        <w:t xml:space="preserve">Paths</w:t>
+      </w:r>
+    </w:p>
+    <w:bookmarkEnd w:id="paths"/>
+    <w:p>
+      <w:r>
+        <w:t xml:space="preserve">There are two (popular) types of operating systems:</w:t>
+      </w:r>
+    </w:p>
     <w:p>
       <w:pPr>
         <w:numPr>
@@ -97,7 +98,7 @@
         </w:numPr>
       </w:pPr>
       <w:r>
-        <w:t xml:space="preserve">Work through LaTeX lab sheets.</w:t>
+        <w:t xml:space="preserve">*nix (which powers Linux and Mac computers): more popular for coding.</w:t>
       </w:r>
     </w:p>
     <w:p>
@@ -108,31 +109,309 @@
         </w:numPr>
       </w:pPr>
       <w:r>
+        <w:t xml:space="preserve">Windows: more popular for gaming.</w:t>
+      </w:r>
+    </w:p>
+    <w:p>
+      <w:r>
+        <w:t xml:space="preserve">File paths on *nix machines use</w:t>
+      </w:r>
+      <w:r>
+        <w:t xml:space="preserve"> </w:t>
+      </w:r>
+      <w:r>
+        <w:rPr>
+          <w:rStyle w:val="VerbatimChar"/>
+        </w:rPr>
+        <w:t xml:space="preserve">/</w:t>
+      </w:r>
+      <w:r>
+        <w:t xml:space="preserve"> </w:t>
+      </w:r>
+      <w:r>
+        <w:t xml:space="preserve">to separate directories:</w:t>
+      </w:r>
+    </w:p>
+    <w:p>
+      <w:pPr>
+        <w:pStyle w:val="SourceCode"/>
+      </w:pPr>
+      <w:r>
+        <w:rPr>
+          <w:rStyle w:val="VerbatimChar"/>
+        </w:rPr>
+        <w:t xml:space="preserve">/home/vince/photos</w:t>
+      </w:r>
+    </w:p>
+    <w:p>
+      <w:r>
+        <w:t xml:space="preserve">On Windows machines</w:t>
+      </w:r>
+      <w:r>
+        <w:t xml:space="preserve"> </w:t>
+      </w:r>
+      <w:r>
+        <w:rPr>
+          <w:rStyle w:val="VerbatimChar"/>
+        </w:rPr>
+        <w:t xml:space="preserve">\</w:t>
+      </w:r>
+      <w:r>
+        <w:t xml:space="preserve"> </w:t>
+      </w:r>
+      <w:r>
+        <w:t xml:space="preserve">is used:</w:t>
+      </w:r>
+    </w:p>
+    <w:p>
+      <w:pPr>
+        <w:pStyle w:val="SourceCode"/>
+      </w:pPr>
+      <w:r>
+        <w:rPr>
+          <w:rStyle w:val="VerbatimChar"/>
+        </w:rPr>
+        <w:t xml:space="preserve">C:\vince\photos</w:t>
+      </w:r>
+    </w:p>
+    <w:p>
+      <w:r>
+        <w:t xml:space="preserve">LaTeX uses the *nix syntax</w:t>
+      </w:r>
+      <w:r>
+        <w:t xml:space="preserve"> </w:t>
+      </w:r>
+      <w:r>
         <w:rPr>
           <w:b/>
         </w:rPr>
-        <w:t xml:space="preserve">Finish the coursework</w:t>
+        <w:t xml:space="preserve">even</w:t>
+      </w:r>
+      <w:r>
+        <w:t xml:space="preserve"> </w:t>
+      </w:r>
+      <w:r>
+        <w:t xml:space="preserve">on Windows.</w:t>
+      </w:r>
+    </w:p>
+    <w:p>
+      <w:r>
+        <w:t xml:space="preserve">Good practice:</w:t>
       </w:r>
     </w:p>
     <w:p>
       <w:pPr>
         <w:numPr>
-          <w:numId w:val="2"/>
+          <w:numId w:val="3"/>
           <w:ilvl w:val="0"/>
         </w:numPr>
       </w:pPr>
       <w:r>
-        <w:t xml:space="preserve">Contribute to the wiki.</w:t>
+        <w:t xml:space="preserve">No spaces in files and/or directory names.</w:t>
       </w:r>
     </w:p>
     <w:p>
       <w:pPr>
         <w:numPr>
-          <w:numId w:val="2"/>
+          <w:numId w:val="3"/>
           <w:ilvl w:val="0"/>
         </w:numPr>
       </w:pPr>
       <w:r>
+        <w:t xml:space="preserve">Have a directory in your folder with your images:</w:t>
+      </w:r>
+      <w:r>
+        <w:t xml:space="preserve"> </w:t>
+      </w:r>
+      <w:r>
+        <w:rPr>
+          <w:rStyle w:val="VerbatimChar"/>
+        </w:rPr>
+        <w:t xml:space="preserve">Images</w:t>
+      </w:r>
+      <w:r>
+        <w:t xml:space="preserve">. Refer to those images:</w:t>
+      </w:r>
+    </w:p>
+    <w:p>
+      <w:pPr>
+        <w:pStyle w:val="SourceCode"/>
+        <w:numPr>
+          <w:numId w:val="1"/>
+          <w:ilvl w:val="0"/>
+        </w:numPr>
+      </w:pPr>
+      <w:r>
+        <w:rPr>
+          <w:rStyle w:val="VerbatimChar"/>
+        </w:rPr>
+        <w:t xml:space="preserve">\includegraphics{./Images/pic.png}</w:t>
+      </w:r>
+    </w:p>
+    <w:p>
+      <w:pPr>
+        <w:numPr>
+          <w:numId w:val="1"/>
+          <w:ilvl w:val="0"/>
+        </w:numPr>
+      </w:pPr>
+      <w:r>
+        <w:t xml:space="preserve">This helps keep your directory tidy.</w:t>
+      </w:r>
+    </w:p>
+    <w:bookmarkStart w:id="page-formatting" w:name="page-formatting"/>
+    <w:p>
+      <w:pPr>
+        <w:pStyle w:val="Heading2"/>
+      </w:pPr>
+      <w:r>
+        <w:t xml:space="preserve">Page formatting</w:t>
+      </w:r>
+    </w:p>
+    <w:bookmarkEnd w:id="page-formatting"/>
+    <w:p>
+      <w:r>
+        <w:t xml:space="preserve">The following in your 'preamble' (before the</w:t>
+      </w:r>
+      <w:r>
+        <w:t xml:space="preserve"> </w:t>
+      </w:r>
+      <w:r>
+        <w:rPr>
+          <w:rStyle w:val="VerbatimChar"/>
+        </w:rPr>
+        <w:t xml:space="preserve">\begin{document}</w:t>
+      </w:r>
+      <w:r>
+        <w:t xml:space="preserve">) will use up the full page:</w:t>
+      </w:r>
+    </w:p>
+    <w:p>
+      <w:pPr>
+        <w:pStyle w:val="SourceCode"/>
+      </w:pPr>
+      <w:r>
+        <w:rPr>
+          <w:rStyle w:val="VerbatimChar"/>
+        </w:rPr>
+        <w:t xml:space="preserve">\usepackage{fullpage}</w:t>
+      </w:r>
+      <w:br/>
+      <w:r>
+        <w:rPr>
+          <w:rStyle w:val="VerbatimChar"/>
+        </w:rPr>
+        <w:t xml:space="preserve">\usepackage{parskip}</w:t>
+      </w:r>
+    </w:p>
+    <w:p>
+      <w:r>
+        <w:t xml:space="preserve">There are other ways to change the layout of a LaTeX page:</w:t>
+      </w:r>
+      <w:r>
+        <w:t xml:space="preserve"> </w:t>
+      </w:r>
+      <w:hyperlink r:id="link0">
+        <w:r>
+          <w:rPr>
+            <w:rStyle w:val="Hyperlink"/>
+          </w:rPr>
+          <w:t xml:space="preserve">http://en.wikibooks.org/wiki/LaTeX/Page_Layout</w:t>
+        </w:r>
+      </w:hyperlink>
+      <w:r>
+        <w:t xml:space="preserve">.</w:t>
+      </w:r>
+    </w:p>
+    <w:bookmarkStart w:id="floating-figures" w:name="floating-figures"/>
+    <w:p>
+      <w:pPr>
+        <w:pStyle w:val="Heading2"/>
+      </w:pPr>
+      <w:r>
+        <w:t xml:space="preserve">Floating figures</w:t>
+      </w:r>
+    </w:p>
+    <w:bookmarkEnd w:id="floating-figures"/>
+    <w:bookmarkStart w:id="cloud.sagemath" w:name="cloud.sagemath"/>
+    <w:p>
+      <w:pPr>
+        <w:pStyle w:val="Heading2"/>
+      </w:pPr>
+      <w:hyperlink r:id="link1">
+        <w:r>
+          <w:rPr>
+            <w:rStyle w:val="Hyperlink"/>
+          </w:rPr>
+          <w:t xml:space="preserve">cloud.sagemath</w:t>
+        </w:r>
+      </w:hyperlink>
+    </w:p>
+    <w:bookmarkEnd w:id="cloud.sagemath"/>
+    <w:bookmarkStart w:id="plagiarism" w:name="plagiarism"/>
+    <w:p>
+      <w:pPr>
+        <w:pStyle w:val="Heading2"/>
+      </w:pPr>
+      <w:r>
+        <w:t xml:space="preserve">Plagiarism</w:t>
+      </w:r>
+    </w:p>
+    <w:bookmarkEnd w:id="plagiarism"/>
+    <w:bookmarkStart w:id="what-you-should-do-next" w:name="what-you-should-do-next"/>
+    <w:p>
+      <w:pPr>
+        <w:pStyle w:val="Heading2"/>
+      </w:pPr>
+      <w:r>
+        <w:t xml:space="preserve">What you should do next:</w:t>
+      </w:r>
+    </w:p>
+    <w:bookmarkEnd w:id="what-you-should-do-next"/>
+    <w:p>
+      <w:pPr>
+        <w:numPr>
+          <w:numId w:val="4"/>
+          <w:ilvl w:val="0"/>
+        </w:numPr>
+      </w:pPr>
+      <w:r>
+        <w:t xml:space="preserve">Work through LaTeX lab sheets.</w:t>
+      </w:r>
+    </w:p>
+    <w:p>
+      <w:pPr>
+        <w:numPr>
+          <w:numId w:val="4"/>
+          <w:ilvl w:val="0"/>
+        </w:numPr>
+      </w:pPr>
+      <w:r>
+        <w:rPr>
+          <w:b/>
+        </w:rPr>
+        <w:t xml:space="preserve">Finish the coursework</w:t>
+      </w:r>
+    </w:p>
+    <w:p>
+      <w:pPr>
+        <w:numPr>
+          <w:numId w:val="4"/>
+          <w:ilvl w:val="0"/>
+        </w:numPr>
+      </w:pPr>
+      <w:r>
+        <w:t xml:space="preserve">Contribute to the wiki.</w:t>
+      </w:r>
+    </w:p>
+    <w:p>
+      <w:pPr>
+        <w:numPr>
+          <w:numId w:val="4"/>
+          <w:ilvl w:val="0"/>
+        </w:numPr>
+      </w:pPr>
+      <w:r>
         <w:t xml:space="preserve">If anything is still unclear</w:t>
       </w:r>
       <w:r>
@@ -153,16 +432,11 @@
     </w:p>
   </w:body>
 </w:document>
-</file>
-
-<file path=word/footnotes.xml><?xml version="1.0" encoding="utf-8"?>
-<w:footnotes xmlns:w="http://schemas.openxmlformats.org/wordprocessingml/2006/main" xmlns:m="http://schemas.openxmlformats.org/officeDocument/2006/math" xmlns:r="http://schemas.openxmlformats.org/officeDocument/2006/relationships" xmlns:o="urn:schemas-microsoft-com:office:office" xmlns:v="urn:schemas-microsoft-com:vml" xmlns:w10="urn:schemas-microsoft-com:office:word" xmlns:a="http://schemas.openxmlformats.org/drawingml/2006/main" xmlns:pic="http://schemas.openxmlformats.org/drawingml/2006/picture" xmlns:wp="http://schemas.openxmlformats.org/drawingml/2006/wordprocessingDrawing"/>
 </file>
 
 <file path=word/numbering.xml><?xml version="1.0" encoding="utf-8"?>
 <w:numbering xmlns:w="http://schemas.openxmlformats.org/wordprocessingml/2006/main">
   <w:abstractNum w:abstractNumId="0">
-    <w:nsid w:val="e7d9427c"/>
     <w:multiLevelType w:val="multilevel"/>
     <w:lvl w:ilvl="0">
       <w:numFmt w:val="bullet"/>
@@ -243,7 +517,6 @@
     </w:lvl>
   </w:abstractNum>
   <w:abstractNum w:abstractNumId="2">
-    <w:nsid w:val="dd46de2c"/>
     <w:multiLevelType w:val="multilevel"/>
     <w:lvl w:ilvl="0">
       <w:numFmt w:val="bullet"/>
@@ -327,6 +600,12 @@
     <w:abstractNumId w:val="0"/>
   </w:num>
   <w:num w:numId="2">
+    <w:abstractNumId w:val="2"/>
+  </w:num>
+  <w:num w:numId="3">
+    <w:abstractNumId w:val="2"/>
+  </w:num>
+  <w:num w:numId="4">
     <w:abstractNumId w:val="2"/>
   </w:num>
 </w:numbering>
@@ -576,8 +855,8 @@
       <w:i/>
     </w:rPr>
   </w:style>
-  <w:style w:type="paragraph" w:styleId="ImageCaption">
-    <w:name w:val="Image Caption"/>
+  <w:style w:type="paragraph" w:styleId="PictureCaption">
+    <w:name w:val="Picture Caption"/>
     <w:basedOn w:val="Normal"/>
     <w:link w:val="BodyTextChar"/>
     <w:pPr>
@@ -600,15 +879,15 @@
       <w:sz w:val="22"/>
     </w:rPr>
   </w:style>
-  <w:style w:type="character" w:customStyle="1" w:styleId="FootnoteRef">
-    <w:name w:val="Footnote Ref"/>
+  <w:style w:type="character" w:customStyle="1" w:styleId="FootnoteReference">
+    <w:name w:val="Footnote Reference"/>
     <w:basedOn w:val="BodyTextChar"/>
     <w:rPr>
       <w:vertAlign w:val="superscript"/>
     </w:rPr>
   </w:style>
-  <w:style w:type="character" w:customStyle="1" w:styleId="Link">
-    <w:name w:val="Link"/>
+  <w:style w:type="character" w:customStyle="1" w:styleId="Hyperlink">
+    <w:name w:val="Hyperlink"/>
     <w:basedOn w:val="BodyTextChar"/>
     <w:rPr>
       <w:color w:val="4F81BD" w:themeColor="accent1"/>

</xml_diff>

<commit_message>
Added sentence to h10
</commit_message>
<xml_diff>
--- a/Handouts/handout10.docx
+++ b/Handouts/handout10.docx
@@ -2,7 +2,7 @@
 <file path=word/document.xml><?xml version="1.0" encoding="utf-8"?>
 <w:document xmlns:w="http://schemas.openxmlformats.org/wordprocessingml/2006/main" xmlns:m="http://schemas.openxmlformats.org/officeDocument/2006/math" xmlns:r="http://schemas.openxmlformats.org/officeDocument/2006/relationships" xmlns:o="urn:schemas-microsoft-com:office:office" xmlns:v="urn:schemas-microsoft-com:vml" xmlns:w10="urn:schemas-microsoft-com:office:word" xmlns:a="http://schemas.openxmlformats.org/drawingml/2006/main" xmlns:pic="http://schemas.openxmlformats.org/drawingml/2006/picture" xmlns:wp="http://schemas.openxmlformats.org/drawingml/2006/wordprocessingDrawing">
   <w:body>
-    <w:bookmarkStart w:id="21" w:name="computing-for-mathematics-handout-10---file-paths-formatting-floating-figures-cloud.sagemath-plagiarism-and-next-semester."/>
+    <w:bookmarkStart w:id="computing-for-mathematics-handout-10---file-paths-formatting-floating-figures-cloud.sagemath-plagiarism-and-next-semester." w:name="computing-for-mathematics-handout-10---file-paths-formatting-floating-figures-cloud.sagemath-plagiarism-and-next-semester."/>
     <w:p>
       <w:pPr>
         <w:pStyle w:val="Heading1"/>
@@ -11,7 +11,7 @@
         <w:t xml:space="preserve">Computing for mathematics handout 10 - File paths, formatting, floating figures, cloud.sagemath, plagiarism and next semester.</w:t>
       </w:r>
     </w:p>
-    <w:bookmarkEnd w:id="21"/>
+    <w:bookmarkEnd w:id="computing-for-mathematics-handout-10---file-paths-formatting-floating-figures-cloud.sagemath-plagiarism-and-next-semester."/>
     <w:p>
       <w:r>
         <w:t xml:space="preserve">Lecturer: Vince Knight</w:t>
@@ -35,7 +35,7 @@
         <w:t xml:space="preserve">Office hours: Thursday 1300-1500</w:t>
       </w:r>
     </w:p>
-    <w:bookmarkStart w:id="22" w:name="what-you-have-learnt-this-week"/>
+    <w:bookmarkStart w:id="what-you-have-learnt-this-week" w:name="what-you-have-learnt-this-week"/>
     <w:p>
       <w:pPr>
         <w:pStyle w:val="Heading2"/>
@@ -44,13 +44,13 @@
         <w:t xml:space="preserve">What you have learnt this week:</w:t>
       </w:r>
     </w:p>
-    <w:bookmarkEnd w:id="22"/>
+    <w:bookmarkEnd w:id="what-you-have-learnt-this-week"/>
     <w:p>
       <w:r>
         <w:t xml:space="preserve">LaTeX.</w:t>
       </w:r>
     </w:p>
-    <w:bookmarkStart w:id="23" w:name="paths"/>
+    <w:bookmarkStart w:id="paths" w:name="paths"/>
     <w:p>
       <w:pPr>
         <w:pStyle w:val="Heading2"/>
@@ -59,7 +59,7 @@
         <w:t xml:space="preserve">Paths</w:t>
       </w:r>
     </w:p>
-    <w:bookmarkEnd w:id="23"/>
+    <w:bookmarkEnd w:id="paths"/>
     <w:p>
       <w:r>
         <w:t xml:space="preserve">There are two (popular) types of operating systems:</w:t>
@@ -234,7 +234,7 @@
         <w:t xml:space="preserve">This helps keep your directory tidy.</w:t>
       </w:r>
     </w:p>
-    <w:bookmarkStart w:id="24" w:name="page-formatting"/>
+    <w:bookmarkStart w:id="page-formatting" w:name="page-formatting"/>
     <w:p>
       <w:pPr>
         <w:pStyle w:val="Heading2"/>
@@ -243,7 +243,7 @@
         <w:t xml:space="preserve">Page formatting</w:t>
       </w:r>
     </w:p>
-    <w:bookmarkEnd w:id="24"/>
+    <w:bookmarkEnd w:id="page-formatting"/>
     <w:p>
       <w:r>
         <w:t xml:space="preserve">The following in your 'preamble' (before the</w:t>
@@ -271,9 +271,7 @@
         </w:rPr>
         <w:t xml:space="preserve">\usepackage{fullpage}</w:t>
       </w:r>
-      <w:r>
-        <w:cr/>
-      </w:r>
+      <w:br/>
       <w:r>
         <w:rPr>
           <w:rStyle w:val="VerbatimChar"/>
@@ -288,10 +286,10 @@
       <w:r>
         <w:t xml:space="preserve"> </w:t>
       </w:r>
-      <w:hyperlink r:id="rId25">
+      <w:hyperlink r:id="link0">
         <w:r>
           <w:rPr>
-            <w:rStyle w:val="Link"/>
+            <w:rStyle w:val="Hyperlink"/>
           </w:rPr>
           <w:t xml:space="preserve">http://en.wikibooks.org/wiki/LaTeX/Page_Layout</w:t>
         </w:r>
@@ -300,7 +298,7 @@
         <w:t xml:space="preserve">.</w:t>
       </w:r>
     </w:p>
-    <w:bookmarkStart w:id="26" w:name="floating-figures"/>
+    <w:bookmarkStart w:id="floating-figures" w:name="floating-figures"/>
     <w:p>
       <w:pPr>
         <w:pStyle w:val="Heading2"/>
@@ -309,7 +307,7 @@
         <w:t xml:space="preserve">Floating figures</w:t>
       </w:r>
     </w:p>
-    <w:bookmarkEnd w:id="26"/>
+    <w:bookmarkEnd w:id="floating-figures"/>
     <w:p>
       <w:r>
         <w:t xml:space="preserve">We can include figure and tables in LaTeX using:</w:t>
@@ -325,108 +323,84 @@
         </w:rPr>
         <w:t xml:space="preserve">\begin{figure}</w:t>
       </w:r>
-      <w:r>
-        <w:cr/>
-      </w:r>
+      <w:br/>
       <w:r>
         <w:rPr>
           <w:rStyle w:val="VerbatimChar"/>
         </w:rPr>
         <w:t xml:space="preserve">\begin{center}</w:t>
       </w:r>
-      <w:r>
-        <w:cr/>
-      </w:r>
+      <w:br/>
       <w:r>
         <w:rPr>
           <w:rStyle w:val="VerbatimChar"/>
         </w:rPr>
         <w:t xml:space="preserve">\includegraphics{...}</w:t>
       </w:r>
-      <w:r>
-        <w:cr/>
-      </w:r>
+      <w:br/>
       <w:r>
         <w:rPr>
           <w:rStyle w:val="VerbatimChar"/>
         </w:rPr>
         <w:t xml:space="preserve">\end{center}</w:t>
       </w:r>
-      <w:r>
-        <w:cr/>
-      </w:r>
+      <w:br/>
       <w:r>
         <w:rPr>
           <w:rStyle w:val="VerbatimChar"/>
         </w:rPr>
         <w:t xml:space="preserve">\end{figure}</w:t>
       </w:r>
-      <w:r>
-        <w:cr/>
-      </w:r>
+      <w:br/>
       <w:r>
         <w:rPr>
           <w:rStyle w:val="VerbatimChar"/>
         </w:rPr>
         <w:t xml:space="preserve"/>
       </w:r>
-      <w:r>
-        <w:cr/>
-      </w:r>
+      <w:br/>
       <w:r>
         <w:rPr>
           <w:rStyle w:val="VerbatimChar"/>
         </w:rPr>
         <w:t xml:space="preserve">\begin{table}</w:t>
       </w:r>
-      <w:r>
-        <w:cr/>
-      </w:r>
+      <w:br/>
       <w:r>
         <w:rPr>
           <w:rStyle w:val="VerbatimChar"/>
         </w:rPr>
         <w:t xml:space="preserve">\begin{tabular}</w:t>
       </w:r>
-      <w:r>
-        <w:cr/>
-      </w:r>
+      <w:br/>
       <w:r>
         <w:rPr>
           <w:rStyle w:val="VerbatimChar"/>
         </w:rPr>
         <w:t xml:space="preserve">\begin{center}</w:t>
       </w:r>
-      <w:r>
-        <w:cr/>
-      </w:r>
+      <w:br/>
       <w:r>
         <w:rPr>
           <w:rStyle w:val="VerbatimChar"/>
         </w:rPr>
         <w:t xml:space="preserve">...</w:t>
       </w:r>
-      <w:r>
-        <w:cr/>
-      </w:r>
+      <w:br/>
       <w:r>
         <w:rPr>
           <w:rStyle w:val="VerbatimChar"/>
         </w:rPr>
         <w:t xml:space="preserve">\end{center}</w:t>
       </w:r>
-      <w:r>
-        <w:cr/>
-      </w:r>
+      <w:br/>
       <w:r>
         <w:rPr>
           <w:rStyle w:val="VerbatimChar"/>
         </w:rPr>
         <w:t xml:space="preserve">\end{tabular}</w:t>
       </w:r>
-      <w:r>
-        <w:cr/>
-      </w:r>
+      <w:br/>
       <w:r>
         <w:rPr>
           <w:rStyle w:val="VerbatimChar"/>
@@ -619,21 +593,21 @@
         <w:t xml:space="preserve">\begin{figure}[!htbp]</w:t>
       </w:r>
     </w:p>
-    <w:bookmarkStart w:id="28" w:name="cloud.sagemath"/>
+    <w:bookmarkStart w:id="cloud.sagemath" w:name="cloud.sagemath"/>
     <w:p>
       <w:pPr>
         <w:pStyle w:val="Heading2"/>
       </w:pPr>
-      <w:hyperlink r:id="rId27">
+      <w:hyperlink r:id="link1">
         <w:r>
           <w:rPr>
-            <w:rStyle w:val="Link"/>
+            <w:rStyle w:val="Hyperlink"/>
           </w:rPr>
           <w:t xml:space="preserve">cloud.sagemath</w:t>
         </w:r>
       </w:hyperlink>
     </w:p>
-    <w:bookmarkEnd w:id="28"/>
+    <w:bookmarkEnd w:id="cloud.sagemath"/>
     <w:p>
       <w:r>
         <w:t xml:space="preserve">The inventor of Sage:</w:t>
@@ -641,10 +615,10 @@
       <w:r>
         <w:t xml:space="preserve"> </w:t>
       </w:r>
-      <w:hyperlink r:id="rId29">
+      <w:hyperlink r:id="link2">
         <w:r>
           <w:rPr>
-            <w:rStyle w:val="Link"/>
+            <w:rStyle w:val="Hyperlink"/>
           </w:rPr>
           <w:t xml:space="preserve">William Stein</w:t>
         </w:r>
@@ -729,7 +703,7 @@
         <w:t xml:space="preserve">Note that this is an external service (the servers sit at Washington University).</w:t>
       </w:r>
     </w:p>
-    <w:bookmarkStart w:id="30" w:name="plagiarism"/>
+    <w:bookmarkStart w:id="plagiarism" w:name="plagiarism"/>
     <w:p>
       <w:pPr>
         <w:pStyle w:val="Heading2"/>
@@ -738,7 +712,7 @@
         <w:t xml:space="preserve">Plagiarism</w:t>
       </w:r>
     </w:p>
-    <w:bookmarkEnd w:id="30"/>
+    <w:bookmarkEnd w:id="plagiarism"/>
     <w:p>
       <w:r>
         <w:t xml:space="preserve">Be careful to not not plagiarise. Here are the University's guidelines on plagiarism and unfair practice:</w:t>
@@ -746,10 +720,10 @@
       <w:r>
         <w:t xml:space="preserve"> </w:t>
       </w:r>
-      <w:hyperlink r:id="rId31">
+      <w:hyperlink r:id="link3">
         <w:r>
           <w:rPr>
-            <w:rStyle w:val="Link"/>
+            <w:rStyle w:val="Hyperlink"/>
           </w:rPr>
           <w:t xml:space="preserve">http://cardiff.ac.uk/regis/ifs/plag/</w:t>
         </w:r>
@@ -763,7 +737,26 @@
         <w:t xml:space="preserve">As long as you reference any work that you use as a source you'll be fine (for example a website from which you have taken some code).</w:t>
       </w:r>
     </w:p>
-    <w:bookmarkStart w:id="32" w:name="what-you-should-do-next"/>
+    <w:p>
+      <w:r>
+        <w:t xml:space="preserve">Note that the submission details have been detailed in the</w:t>
+      </w:r>
+      <w:r>
+        <w:t xml:space="preserve"> </w:t>
+      </w:r>
+      <w:hyperlink r:id="link4">
+        <w:r>
+          <w:rPr>
+            <w:rStyle w:val="Hyperlink"/>
+          </w:rPr>
+          <w:t xml:space="preserve">coursework instructions</w:t>
+        </w:r>
+      </w:hyperlink>
+      <w:r>
+        <w:t xml:space="preserve">.</w:t>
+      </w:r>
+    </w:p>
+    <w:bookmarkStart w:id="what-you-should-do-next" w:name="what-you-should-do-next"/>
     <w:p>
       <w:pPr>
         <w:pStyle w:val="Heading2"/>
@@ -772,7 +765,7 @@
         <w:t xml:space="preserve">What you should do next:</w:t>
       </w:r>
     </w:p>
-    <w:bookmarkEnd w:id="32"/>
+    <w:bookmarkEnd w:id="what-you-should-do-next"/>
     <w:p>
       <w:pPr>
         <w:numPr>
@@ -826,16 +819,11 @@
     </w:p>
   </w:body>
 </w:document>
-</file>
-
-<file path=word/footnotes.xml><?xml version="1.0" encoding="utf-8"?>
-<w:footnotes xmlns:w="http://schemas.openxmlformats.org/wordprocessingml/2006/main" xmlns:m="http://schemas.openxmlformats.org/officeDocument/2006/math" xmlns:r="http://schemas.openxmlformats.org/officeDocument/2006/relationships" xmlns:o="urn:schemas-microsoft-com:office:office" xmlns:v="urn:schemas-microsoft-com:vml" xmlns:w10="urn:schemas-microsoft-com:office:word" xmlns:a="http://schemas.openxmlformats.org/drawingml/2006/main" xmlns:pic="http://schemas.openxmlformats.org/drawingml/2006/picture" xmlns:wp="http://schemas.openxmlformats.org/drawingml/2006/wordprocessingDrawing"/>
 </file>
 
 <file path=word/numbering.xml><?xml version="1.0" encoding="utf-8"?>
 <w:numbering xmlns:w="http://schemas.openxmlformats.org/wordprocessingml/2006/main">
   <w:abstractNum w:abstractNumId="0">
-    <w:nsid w:val="19b9a90b"/>
     <w:multiLevelType w:val="multilevel"/>
     <w:lvl w:ilvl="0">
       <w:numFmt w:val="bullet"/>
@@ -916,7 +904,6 @@
     </w:lvl>
   </w:abstractNum>
   <w:abstractNum w:abstractNumId="2">
-    <w:nsid w:val="240e2cc5"/>
     <w:multiLevelType w:val="multilevel"/>
     <w:lvl w:ilvl="0">
       <w:numFmt w:val="bullet"/>
@@ -1261,8 +1248,8 @@
       <w:i/>
     </w:rPr>
   </w:style>
-  <w:style w:type="paragraph" w:styleId="ImageCaption">
-    <w:name w:val="Image Caption"/>
+  <w:style w:type="paragraph" w:styleId="PictureCaption">
+    <w:name w:val="Picture Caption"/>
     <w:basedOn w:val="Normal"/>
     <w:link w:val="BodyTextChar"/>
     <w:pPr>
@@ -1285,15 +1272,15 @@
       <w:sz w:val="22"/>
     </w:rPr>
   </w:style>
-  <w:style w:type="character" w:customStyle="1" w:styleId="FootnoteRef">
-    <w:name w:val="Footnote Ref"/>
+  <w:style w:type="character" w:customStyle="1" w:styleId="FootnoteReference">
+    <w:name w:val="Footnote Reference"/>
     <w:basedOn w:val="BodyTextChar"/>
     <w:rPr>
       <w:vertAlign w:val="superscript"/>
     </w:rPr>
   </w:style>
-  <w:style w:type="character" w:customStyle="1" w:styleId="Link">
-    <w:name w:val="Link"/>
+  <w:style w:type="character" w:customStyle="1" w:styleId="Hyperlink">
+    <w:name w:val="Hyperlink"/>
     <w:basedOn w:val="BodyTextChar"/>
     <w:rPr>
       <w:color w:val="4F81BD" w:themeColor="accent1"/>

</xml_diff>

<commit_message>
added link to template
</commit_message>
<xml_diff>
--- a/Handouts/handout10.docx
+++ b/Handouts/handout10.docx
@@ -593,12 +593,34 @@
         <w:t xml:space="preserve">\begin{figure}[!htbp]</w:t>
       </w:r>
     </w:p>
+    <w:p>
+      <w:r>
+        <w:t xml:space="preserve">Take a look at this writeLaTeX</w:t>
+      </w:r>
+      <w:r>
+        <w:t xml:space="preserve"> </w:t>
+      </w:r>
+      <w:hyperlink r:id="link1">
+        <w:r>
+          <w:rPr>
+            <w:rStyle w:val="Hyperlink"/>
+          </w:rPr>
+          <w:t xml:space="preserve">http://goo.gl/k83ZHi</w:t>
+        </w:r>
+      </w:hyperlink>
+      <w:r>
+        <w:t xml:space="preserve"> </w:t>
+      </w:r>
+      <w:r>
+        <w:t xml:space="preserve">template to play around with this.</w:t>
+      </w:r>
+    </w:p>
     <w:bookmarkStart w:id="cloud.sagemath" w:name="cloud.sagemath"/>
     <w:p>
       <w:pPr>
         <w:pStyle w:val="Heading2"/>
       </w:pPr>
-      <w:hyperlink r:id="link1">
+      <w:hyperlink r:id="link2">
         <w:r>
           <w:rPr>
             <w:rStyle w:val="Hyperlink"/>
@@ -615,7 +637,7 @@
       <w:r>
         <w:t xml:space="preserve"> </w:t>
       </w:r>
-      <w:hyperlink r:id="link2">
+      <w:hyperlink r:id="link3">
         <w:r>
           <w:rPr>
             <w:rStyle w:val="Hyperlink"/>
@@ -720,7 +742,7 @@
       <w:r>
         <w:t xml:space="preserve"> </w:t>
       </w:r>
-      <w:hyperlink r:id="link3">
+      <w:hyperlink r:id="link4">
         <w:r>
           <w:rPr>
             <w:rStyle w:val="Hyperlink"/>
@@ -744,7 +766,7 @@
       <w:r>
         <w:t xml:space="preserve"> </w:t>
       </w:r>
-      <w:hyperlink r:id="link4">
+      <w:hyperlink r:id="link5">
         <w:r>
           <w:rPr>
             <w:rStyle w:val="Hyperlink"/>

</xml_diff>